<commit_message>
update the public-sentry document
</commit_message>
<xml_diff>
--- a/public-sentry deployment.docx
+++ b/public-sentry deployment.docx
@@ -4,6 +4,7 @@
   <w:body>
     <w:p>
       <w:pPr>
+        <w:jc w:val="center"/>
         <w:rPr>
           <w:b/>
           <w:color w:val="000000" w:themeColor="text1"/>
@@ -15,163 +16,528 @@
       <w:r>
         <w:rPr>
           <w:b/>
+          <w:bCs/>
           <w:color w:val="000000" w:themeColor="text1"/>
           <w:sz w:val="36"/>
           <w:szCs w:val="36"/>
         </w:rPr>
-        <w:t xml:space="preserve">How to </w:t>
-      </w:r>
-      <w:r>
-        <w:rPr>
-          <w:b/>
-          <w:color w:val="000000" w:themeColor="text1"/>
-          <w:sz w:val="36"/>
-          <w:szCs w:val="36"/>
+        <w:t>How to deploy blockchain in a secure way - Sentry Node with Kubernetes.</w:t>
+      </w:r>
+      <w:proofErr w:type="gramEnd"/>
+    </w:p>
+    <w:p/>
+    <w:p>
+      <w:pPr>
+        <w:rPr>
+          <w:rFonts w:asciiTheme="majorHAnsi" w:hAnsiTheme="majorHAnsi" w:cs="Arial"/>
+          <w:sz w:val="28"/>
+          <w:szCs w:val="28"/>
+        </w:rPr>
+      </w:pPr>
+    </w:p>
+    <w:p>
+      <w:pPr>
+        <w:rPr>
+          <w:rFonts w:asciiTheme="majorHAnsi" w:hAnsiTheme="majorHAnsi" w:cs="Arial"/>
+          <w:sz w:val="28"/>
+          <w:szCs w:val="28"/>
+        </w:rPr>
+      </w:pPr>
+      <w:r>
+        <w:rPr>
+          <w:rFonts w:asciiTheme="majorHAnsi" w:hAnsiTheme="majorHAnsi" w:cs="Arial"/>
+          <w:sz w:val="28"/>
+          <w:szCs w:val="28"/>
+        </w:rPr>
+        <w:t xml:space="preserve"> T</w:t>
+      </w:r>
+      <w:r>
+        <w:rPr>
+          <w:rFonts w:asciiTheme="majorHAnsi" w:hAnsiTheme="majorHAnsi" w:cs="Arial"/>
+          <w:sz w:val="28"/>
+          <w:szCs w:val="28"/>
+        </w:rPr>
+        <w:t>oday blockchain industry is gigantic and a lot of companies are adopting the blockchain to make one's way in decentralizing fashion and to secure the data. Our team were also keen to take a leap in the blockchain race. We built the first govern model with KYC enable blockchain called MAXONROW. We are happy to announce that we have successfully built and launch </w:t>
+      </w:r>
+      <w:r>
+        <w:rPr>
+          <w:rFonts w:asciiTheme="majorHAnsi" w:hAnsiTheme="majorHAnsi" w:cs="Arial"/>
+          <w:sz w:val="28"/>
+          <w:szCs w:val="28"/>
+        </w:rPr>
+        <w:fldChar w:fldCharType="begin"/>
+      </w:r>
+      <w:r>
+        <w:rPr>
+          <w:rFonts w:asciiTheme="majorHAnsi" w:hAnsiTheme="majorHAnsi" w:cs="Arial"/>
+          <w:sz w:val="28"/>
+          <w:szCs w:val="28"/>
+        </w:rPr>
+        <w:instrText xml:space="preserve"> HYPERLINK "https://github.com/maxonrow/maxonrow-go" \t "_blank" </w:instrText>
+      </w:r>
+      <w:r>
+        <w:rPr>
+          <w:rFonts w:asciiTheme="majorHAnsi" w:hAnsiTheme="majorHAnsi" w:cs="Arial"/>
+          <w:sz w:val="28"/>
+          <w:szCs w:val="28"/>
+        </w:rPr>
+      </w:r>
+      <w:r>
+        <w:rPr>
+          <w:rFonts w:asciiTheme="majorHAnsi" w:hAnsiTheme="majorHAnsi" w:cs="Arial"/>
+          <w:sz w:val="28"/>
+          <w:szCs w:val="28"/>
+        </w:rPr>
+        <w:fldChar w:fldCharType="separate"/>
+      </w:r>
+      <w:r>
+        <w:rPr>
+          <w:rStyle w:val="Hyperlink"/>
+          <w:rFonts w:asciiTheme="majorHAnsi" w:hAnsiTheme="majorHAnsi" w:cs="Arial"/>
+          <w:sz w:val="28"/>
+          <w:szCs w:val="28"/>
+        </w:rPr>
+        <w:t>Maxonrow</w:t>
+      </w:r>
+      <w:r>
+        <w:rPr>
+          <w:rFonts w:asciiTheme="majorHAnsi" w:hAnsiTheme="majorHAnsi" w:cs="Arial"/>
+          <w:sz w:val="28"/>
+          <w:szCs w:val="28"/>
+        </w:rPr>
+        <w:fldChar w:fldCharType="end"/>
+      </w:r>
+      <w:r>
+        <w:rPr>
+          <w:rFonts w:asciiTheme="majorHAnsi" w:hAnsiTheme="majorHAnsi" w:cs="Arial"/>
+          <w:sz w:val="28"/>
+          <w:szCs w:val="28"/>
+        </w:rPr>
+        <w:t> main-net. </w:t>
+      </w:r>
+    </w:p>
+    <w:p>
+      <w:pPr>
+        <w:rPr>
+          <w:rFonts w:asciiTheme="majorHAnsi" w:hAnsiTheme="majorHAnsi" w:cs="Arial"/>
+          <w:sz w:val="28"/>
+          <w:szCs w:val="28"/>
+        </w:rPr>
+      </w:pPr>
+      <w:r>
+        <w:rPr>
+          <w:rFonts w:asciiTheme="majorHAnsi" w:hAnsiTheme="majorHAnsi" w:cs="Arial"/>
+          <w:sz w:val="28"/>
+          <w:szCs w:val="28"/>
+        </w:rPr>
+        <w:t>When our team started to search for blockchain-related information, we used to get a lot of blockchain-related data/informat</w:t>
+      </w:r>
+      <w:r>
+        <w:rPr>
+          <w:rFonts w:asciiTheme="majorHAnsi" w:hAnsiTheme="majorHAnsi" w:cs="Arial"/>
+          <w:sz w:val="28"/>
+          <w:szCs w:val="28"/>
+        </w:rPr>
+        <w:t xml:space="preserve">ion through sources </w:t>
+      </w:r>
+      <w:proofErr w:type="gramStart"/>
+      <w:r>
+        <w:rPr>
+          <w:rFonts w:asciiTheme="majorHAnsi" w:hAnsiTheme="majorHAnsi" w:cs="Arial"/>
+          <w:sz w:val="28"/>
+          <w:szCs w:val="28"/>
+        </w:rPr>
+        <w:t>eg(</w:t>
+      </w:r>
+      <w:proofErr w:type="gramEnd"/>
+      <w:r>
+        <w:rPr>
+          <w:rFonts w:asciiTheme="majorHAnsi" w:hAnsiTheme="majorHAnsi" w:cs="Arial"/>
+          <w:sz w:val="28"/>
+          <w:szCs w:val="28"/>
+        </w:rPr>
+        <w:t>Medium, Reddit, B</w:t>
+      </w:r>
+      <w:r>
+        <w:rPr>
+          <w:rFonts w:asciiTheme="majorHAnsi" w:hAnsiTheme="majorHAnsi" w:cs="Arial"/>
+          <w:sz w:val="28"/>
+          <w:szCs w:val="28"/>
+        </w:rPr>
+        <w:t xml:space="preserve">lockchain articles), were all data which we found was related to blockchain setup or some of the tools used for blockchain and how to run the blockchain. But when it comes deployment of blockchain in a secure way or as a security concern we didn’t find much of resources. The data, which we use to found, was related to running blockchain in a local environment or a bit of explanation on how to secure blockchain that’s why we created this article to share </w:t>
+      </w:r>
+      <w:proofErr w:type="gramStart"/>
+      <w:r>
+        <w:rPr>
+          <w:rFonts w:asciiTheme="majorHAnsi" w:hAnsiTheme="majorHAnsi" w:cs="Arial"/>
+          <w:sz w:val="28"/>
+          <w:szCs w:val="28"/>
+        </w:rPr>
+        <w:t>these piece</w:t>
+      </w:r>
+      <w:proofErr w:type="gramEnd"/>
+      <w:r>
+        <w:rPr>
+          <w:rFonts w:asciiTheme="majorHAnsi" w:hAnsiTheme="majorHAnsi" w:cs="Arial"/>
+          <w:sz w:val="28"/>
+          <w:szCs w:val="28"/>
+        </w:rPr>
+        <w:t xml:space="preserve"> of information how </w:t>
+      </w:r>
+      <w:r>
+        <w:rPr>
+          <w:rFonts w:asciiTheme="majorHAnsi" w:hAnsiTheme="majorHAnsi" w:cs="Arial"/>
+          <w:sz w:val="28"/>
+          <w:szCs w:val="28"/>
+        </w:rPr>
+        <w:fldChar w:fldCharType="begin"/>
+      </w:r>
+      <w:r>
+        <w:rPr>
+          <w:rFonts w:asciiTheme="majorHAnsi" w:hAnsiTheme="majorHAnsi" w:cs="Arial"/>
+          <w:sz w:val="28"/>
+          <w:szCs w:val="28"/>
+        </w:rPr>
+        <w:instrText xml:space="preserve"> HYPERLINK "https://github.com/maxonrow/maxonrow-go" \t "_blank" </w:instrText>
+      </w:r>
+      <w:r>
+        <w:rPr>
+          <w:rFonts w:asciiTheme="majorHAnsi" w:hAnsiTheme="majorHAnsi" w:cs="Arial"/>
+          <w:sz w:val="28"/>
+          <w:szCs w:val="28"/>
+        </w:rPr>
+      </w:r>
+      <w:r>
+        <w:rPr>
+          <w:rFonts w:asciiTheme="majorHAnsi" w:hAnsiTheme="majorHAnsi" w:cs="Arial"/>
+          <w:sz w:val="28"/>
+          <w:szCs w:val="28"/>
+        </w:rPr>
+        <w:fldChar w:fldCharType="separate"/>
+      </w:r>
+      <w:r>
+        <w:rPr>
+          <w:rStyle w:val="Hyperlink"/>
+          <w:rFonts w:asciiTheme="majorHAnsi" w:hAnsiTheme="majorHAnsi" w:cs="Arial"/>
+          <w:sz w:val="28"/>
+          <w:szCs w:val="28"/>
+        </w:rPr>
+        <w:t>Maxonrow</w:t>
+      </w:r>
+      <w:r>
+        <w:rPr>
+          <w:rFonts w:asciiTheme="majorHAnsi" w:hAnsiTheme="majorHAnsi" w:cs="Arial"/>
+          <w:sz w:val="28"/>
+          <w:szCs w:val="28"/>
+        </w:rPr>
+        <w:fldChar w:fldCharType="end"/>
+      </w:r>
+      <w:r>
+        <w:rPr>
+          <w:rFonts w:asciiTheme="majorHAnsi" w:hAnsiTheme="majorHAnsi" w:cs="Arial"/>
+          <w:sz w:val="28"/>
+          <w:szCs w:val="28"/>
+        </w:rPr>
+        <w:t> was deployed in a secure way.</w:t>
+      </w:r>
+    </w:p>
+    <w:p>
+      <w:pPr>
+        <w:rPr>
+          <w:rFonts w:asciiTheme="majorHAnsi" w:hAnsiTheme="majorHAnsi" w:cs="Arial"/>
+          <w:sz w:val="28"/>
+          <w:szCs w:val="28"/>
+        </w:rPr>
+      </w:pPr>
+    </w:p>
+    <w:p>
+      <w:pPr>
+        <w:rPr>
+          <w:rFonts w:asciiTheme="majorHAnsi" w:hAnsiTheme="majorHAnsi" w:cs="Arial"/>
+          <w:sz w:val="28"/>
+          <w:szCs w:val="28"/>
+        </w:rPr>
+      </w:pPr>
+      <w:r>
+        <w:rPr>
+          <w:rFonts w:asciiTheme="majorHAnsi" w:hAnsiTheme="majorHAnsi" w:cs="Arial"/>
+          <w:sz w:val="28"/>
+          <w:szCs w:val="28"/>
+        </w:rPr>
+        <w:t>When it comes to deployment, the main concern is about security. How we can secure blockchain and especially validator node. Validators play an important key role in maxonrow blockchain; maxonrow blockchain adopts POS consensus protocol. What is the difference between bitcoin, ethereum and our blockchain consensus protocol is </w:t>
+      </w:r>
+    </w:p>
+    <w:p>
+      <w:pPr>
+        <w:rPr>
+          <w:rFonts w:asciiTheme="majorHAnsi" w:hAnsiTheme="majorHAnsi" w:cs="Arial"/>
+          <w:sz w:val="28"/>
+          <w:szCs w:val="28"/>
+        </w:rPr>
+      </w:pPr>
+    </w:p>
+    <w:p>
+      <w:pPr>
+        <w:rPr>
+          <w:rFonts w:asciiTheme="majorHAnsi" w:hAnsiTheme="majorHAnsi" w:cs="Arial"/>
+          <w:sz w:val="28"/>
+          <w:szCs w:val="28"/>
+        </w:rPr>
+      </w:pPr>
+      <w:proofErr w:type="gramStart"/>
+      <w:r>
+        <w:rPr>
+          <w:rFonts w:asciiTheme="majorHAnsi" w:hAnsiTheme="majorHAnsi" w:cs="Arial"/>
+          <w:sz w:val="28"/>
+          <w:szCs w:val="28"/>
+        </w:rPr>
+        <w:t>PoW (Proof of work) is adopted by Bitcoin, Ethereum, etc</w:t>
+      </w:r>
+      <w:proofErr w:type="gramEnd"/>
+      <w:r>
+        <w:rPr>
+          <w:rFonts w:asciiTheme="majorHAnsi" w:hAnsiTheme="majorHAnsi" w:cs="Arial"/>
+          <w:sz w:val="28"/>
+          <w:szCs w:val="28"/>
+        </w:rPr>
+        <w:t xml:space="preserve">. PoW selects one node to create a new block in each round of consensus by computational power competition. The node </w:t>
+      </w:r>
+      <w:proofErr w:type="gramStart"/>
+      <w:r>
+        <w:rPr>
+          <w:rFonts w:asciiTheme="majorHAnsi" w:hAnsiTheme="majorHAnsi" w:cs="Arial"/>
+          <w:sz w:val="28"/>
+          <w:szCs w:val="28"/>
+        </w:rPr>
+        <w:t>who</w:t>
+      </w:r>
+      <w:proofErr w:type="gramEnd"/>
+      <w:r>
+        <w:rPr>
+          <w:rFonts w:asciiTheme="majorHAnsi" w:hAnsiTheme="majorHAnsi" w:cs="Arial"/>
+          <w:sz w:val="28"/>
+          <w:szCs w:val="28"/>
+        </w:rPr>
+        <w:t xml:space="preserve"> first addresses the puzzle can have a right to create a new block called miners. For more info </w:t>
+      </w:r>
+      <w:r>
+        <w:rPr>
+          <w:rFonts w:asciiTheme="majorHAnsi" w:hAnsiTheme="majorHAnsi" w:cs="Arial"/>
+          <w:sz w:val="28"/>
+          <w:szCs w:val="28"/>
+        </w:rPr>
+        <w:fldChar w:fldCharType="begin"/>
+      </w:r>
+      <w:r>
+        <w:rPr>
+          <w:rFonts w:asciiTheme="majorHAnsi" w:hAnsiTheme="majorHAnsi" w:cs="Arial"/>
+          <w:sz w:val="28"/>
+          <w:szCs w:val="28"/>
+        </w:rPr>
+        <w:instrText xml:space="preserve"> HYPERLINK "https://cointelegraph.com/explained/proof-of-work-explained" \t "_blank" </w:instrText>
+      </w:r>
+      <w:r>
+        <w:rPr>
+          <w:rFonts w:asciiTheme="majorHAnsi" w:hAnsiTheme="majorHAnsi" w:cs="Arial"/>
+          <w:sz w:val="28"/>
+          <w:szCs w:val="28"/>
+        </w:rPr>
+      </w:r>
+      <w:r>
+        <w:rPr>
+          <w:rFonts w:asciiTheme="majorHAnsi" w:hAnsiTheme="majorHAnsi" w:cs="Arial"/>
+          <w:sz w:val="28"/>
+          <w:szCs w:val="28"/>
+        </w:rPr>
+        <w:fldChar w:fldCharType="separate"/>
+      </w:r>
+      <w:r>
+        <w:rPr>
+          <w:rStyle w:val="Hyperlink"/>
+          <w:rFonts w:asciiTheme="majorHAnsi" w:hAnsiTheme="majorHAnsi" w:cs="Arial"/>
+          <w:sz w:val="28"/>
+          <w:szCs w:val="28"/>
+        </w:rPr>
+        <w:t>proof-of-work-explained</w:t>
+      </w:r>
+      <w:r>
+        <w:rPr>
+          <w:rFonts w:asciiTheme="majorHAnsi" w:hAnsiTheme="majorHAnsi" w:cs="Arial"/>
+          <w:sz w:val="28"/>
+          <w:szCs w:val="28"/>
+        </w:rPr>
+        <w:fldChar w:fldCharType="end"/>
+      </w:r>
+    </w:p>
+    <w:p>
+      <w:pPr>
+        <w:rPr>
+          <w:rFonts w:asciiTheme="majorHAnsi" w:hAnsiTheme="majorHAnsi" w:cs="Arial"/>
+          <w:sz w:val="28"/>
+          <w:szCs w:val="28"/>
+        </w:rPr>
+      </w:pPr>
+    </w:p>
+    <w:p>
+      <w:pPr>
+        <w:rPr>
+          <w:rFonts w:asciiTheme="majorHAnsi" w:hAnsiTheme="majorHAnsi" w:cs="Arial"/>
+          <w:sz w:val="28"/>
+          <w:szCs w:val="28"/>
+        </w:rPr>
+      </w:pPr>
+      <w:r>
+        <w:rPr>
+          <w:rFonts w:asciiTheme="majorHAnsi" w:hAnsiTheme="majorHAnsi" w:cs="Arial"/>
+          <w:sz w:val="28"/>
+          <w:szCs w:val="28"/>
+        </w:rPr>
+        <w:t>In PO</w:t>
+      </w:r>
+      <w:r>
+        <w:rPr>
+          <w:rFonts w:asciiTheme="majorHAnsi" w:hAnsiTheme="majorHAnsi" w:cs="Arial"/>
+          <w:sz w:val="28"/>
+          <w:szCs w:val="28"/>
+        </w:rPr>
+        <w:t>S</w:t>
+      </w:r>
+      <w:r>
+        <w:rPr>
+          <w:rFonts w:asciiTheme="majorHAnsi" w:hAnsiTheme="majorHAnsi" w:cs="Arial"/>
+          <w:sz w:val="28"/>
+          <w:szCs w:val="28"/>
+        </w:rPr>
+        <w:t xml:space="preserve"> (Proof of stake)</w:t>
+      </w:r>
+      <w:r>
+        <w:rPr>
+          <w:rFonts w:asciiTheme="majorHAnsi" w:hAnsiTheme="majorHAnsi" w:cs="Arial"/>
+          <w:sz w:val="28"/>
+          <w:szCs w:val="28"/>
+        </w:rPr>
+        <w:t xml:space="preserve">, selecting each round of node </w:t>
+      </w:r>
+      <w:r>
+        <w:rPr>
+          <w:rFonts w:asciiTheme="majorHAnsi" w:hAnsiTheme="majorHAnsi" w:cs="Arial"/>
+          <w:sz w:val="28"/>
+          <w:szCs w:val="28"/>
+        </w:rPr>
+        <w:t>that</w:t>
+      </w:r>
+      <w:r>
+        <w:rPr>
+          <w:rFonts w:asciiTheme="majorHAnsi" w:hAnsiTheme="majorHAnsi" w:cs="Arial"/>
+          <w:sz w:val="28"/>
+          <w:szCs w:val="28"/>
+        </w:rPr>
+        <w:t xml:space="preserve"> creates a new block depends on the held stake rather than the computational power</w:t>
+      </w:r>
+    </w:p>
+    <w:p>
+      <w:pPr>
+        <w:rPr>
+          <w:rFonts w:asciiTheme="majorHAnsi" w:hAnsiTheme="majorHAnsi" w:cs="Arial"/>
+          <w:sz w:val="28"/>
+          <w:szCs w:val="28"/>
+        </w:rPr>
+      </w:pPr>
+      <w:r>
+        <w:rPr>
+          <w:rFonts w:asciiTheme="majorHAnsi" w:hAnsiTheme="majorHAnsi" w:cs="Arial"/>
+          <w:sz w:val="28"/>
+          <w:szCs w:val="28"/>
+        </w:rPr>
+        <w:t xml:space="preserve">The different from PoW is that nodes do not need to adjust nonce for many times, instead, the key to solve this puzzle is the amount of stake (coins). Hence, PoS </w:t>
+      </w:r>
+      <w:proofErr w:type="gramStart"/>
+      <w:r>
+        <w:rPr>
+          <w:rFonts w:asciiTheme="majorHAnsi" w:hAnsiTheme="majorHAnsi" w:cs="Arial"/>
+          <w:sz w:val="28"/>
+          <w:szCs w:val="28"/>
+        </w:rPr>
+        <w:t>is</w:t>
+      </w:r>
+      <w:proofErr w:type="gramEnd"/>
+      <w:r>
+        <w:rPr>
+          <w:rFonts w:asciiTheme="majorHAnsi" w:hAnsiTheme="majorHAnsi" w:cs="Arial"/>
+          <w:sz w:val="28"/>
+          <w:szCs w:val="28"/>
+        </w:rPr>
+        <w:t xml:space="preserve"> an e</w:t>
+      </w:r>
+      <w:r>
+        <w:rPr>
+          <w:rFonts w:asciiTheme="majorHAnsi" w:hAnsiTheme="majorHAnsi" w:cs="Arial"/>
+          <w:sz w:val="28"/>
+          <w:szCs w:val="28"/>
+        </w:rPr>
+        <w:t xml:space="preserve">nergy-saving consensus protocol. For more info </w:t>
+      </w:r>
+      <w:hyperlink r:id="rId6" w:history="1">
+        <w:r>
+          <w:rPr>
+            <w:rStyle w:val="Hyperlink"/>
+            <w:rFonts w:asciiTheme="majorHAnsi" w:hAnsiTheme="majorHAnsi" w:cs="Arial"/>
+            <w:sz w:val="28"/>
+            <w:szCs w:val="28"/>
+          </w:rPr>
+          <w:t>Proof-of-stake-explained</w:t>
+        </w:r>
+      </w:hyperlink>
+    </w:p>
+    <w:p>
+      <w:pPr>
+        <w:rPr>
+          <w:rFonts w:asciiTheme="majorHAnsi" w:hAnsiTheme="majorHAnsi" w:cs="Arial"/>
+          <w:sz w:val="28"/>
+          <w:szCs w:val="28"/>
+        </w:rPr>
+      </w:pPr>
+      <w:r>
+        <w:rPr>
+          <w:rFonts w:asciiTheme="majorHAnsi" w:hAnsiTheme="majorHAnsi" w:cs="Arial"/>
+          <w:sz w:val="28"/>
+          <w:szCs w:val="28"/>
         </w:rPr>
         <w:t xml:space="preserve"> </w:t>
       </w:r>
-      <w:r>
-        <w:rPr>
-          <w:b/>
-          <w:color w:val="000000" w:themeColor="text1"/>
-          <w:sz w:val="36"/>
-          <w:szCs w:val="36"/>
-        </w:rPr>
-        <w:t xml:space="preserve"> deploy blockchain in secure way </w:t>
-      </w:r>
-      <w:r>
-        <w:rPr>
-          <w:b/>
-          <w:color w:val="000000" w:themeColor="text1"/>
-          <w:sz w:val="36"/>
-          <w:szCs w:val="36"/>
-        </w:rPr>
-        <w:t xml:space="preserve">- </w:t>
-      </w:r>
-      <w:r>
-        <w:rPr>
-          <w:b/>
-          <w:color w:val="000000" w:themeColor="text1"/>
-          <w:sz w:val="36"/>
-          <w:szCs w:val="36"/>
-        </w:rPr>
-        <w:t xml:space="preserve">Public sentry with </w:t>
-      </w:r>
-      <w:r>
-        <w:rPr>
-          <w:b/>
-          <w:color w:val="000000" w:themeColor="text1"/>
-          <w:sz w:val="36"/>
-          <w:szCs w:val="36"/>
-        </w:rPr>
-        <w:t>kuberenetes.</w:t>
-      </w:r>
-      <w:proofErr w:type="gramEnd"/>
-    </w:p>
-    <w:p/>
-    <w:p>
-      <w:pPr>
-        <w:rPr>
-          <w:rFonts w:asciiTheme="majorHAnsi" w:hAnsiTheme="majorHAnsi" w:cs="Arial"/>
-          <w:sz w:val="28"/>
-          <w:szCs w:val="28"/>
-        </w:rPr>
-      </w:pPr>
-      <w:r>
-        <w:rPr>
-          <w:rFonts w:asciiTheme="majorHAnsi" w:hAnsiTheme="majorHAnsi" w:cs="Arial"/>
-          <w:sz w:val="28"/>
-          <w:szCs w:val="28"/>
-        </w:rPr>
-        <w:t>As we know blockchain is getting lot of support from the communities and day-by-day blockchain industry is growing. As a blockchain enthusiastic, I have gain lot of information related blockchain and their concepts through medium and from other sources. Thanks to all contributors for sharing their knowledge.</w:t>
-      </w:r>
-    </w:p>
-    <w:p>
-      <w:pPr>
-        <w:rPr>
-          <w:rFonts w:asciiTheme="majorHAnsi" w:hAnsiTheme="majorHAnsi" w:cs="Arial"/>
-          <w:sz w:val="28"/>
-          <w:szCs w:val="28"/>
-        </w:rPr>
-      </w:pPr>
-    </w:p>
-    <w:p>
-      <w:pPr>
-        <w:rPr>
-          <w:rFonts w:asciiTheme="majorHAnsi" w:hAnsiTheme="majorHAnsi" w:cs="Arial"/>
-          <w:sz w:val="28"/>
-          <w:szCs w:val="28"/>
-        </w:rPr>
-      </w:pPr>
-      <w:r>
-        <w:rPr>
-          <w:rFonts w:asciiTheme="majorHAnsi" w:hAnsiTheme="majorHAnsi" w:cs="Arial"/>
-          <w:sz w:val="28"/>
-          <w:szCs w:val="28"/>
-        </w:rPr>
-        <w:t>Today blockchain industry is gigantic and lot of companies are adapting the blockchain to make one's way in decentralize fashion and to secure the data. Our team were also keen to take leap in the blockchain race. We built the first govern model with kyc enable blockchain called MAXONROW. We are happy to announce that we have successfully built and launch MAXONROW main-net. When our team started to search for blockchain related information, we used to get lot of blockchain related data/information through sources, where all data, which we found, was about the blockchain setup, some of the tools used for blockchain and how to run blockchain. But when it comes deployment of blockchain in secure way. We didn’t find much. The data, which we use to found, was related to running blockchain in local environment, that’s why we created this article to share</w:t>
-      </w:r>
-      <w:proofErr w:type="gramStart"/>
-      <w:r>
-        <w:rPr>
-          <w:rFonts w:asciiTheme="majorHAnsi" w:hAnsiTheme="majorHAnsi" w:cs="Arial"/>
-          <w:sz w:val="28"/>
-          <w:szCs w:val="28"/>
-        </w:rPr>
-        <w:t> these piece</w:t>
-      </w:r>
-      <w:proofErr w:type="gramEnd"/>
-      <w:r>
-        <w:rPr>
-          <w:rFonts w:asciiTheme="majorHAnsi" w:hAnsiTheme="majorHAnsi" w:cs="Arial"/>
-          <w:sz w:val="28"/>
-          <w:szCs w:val="28"/>
-        </w:rPr>
-        <w:t> of information how MAXONROW was deployed in secure way.</w:t>
-      </w:r>
-    </w:p>
-    <w:p>
-      <w:pPr>
-        <w:rPr>
-          <w:rFonts w:asciiTheme="majorHAnsi" w:hAnsiTheme="majorHAnsi" w:cs="Arial"/>
-          <w:sz w:val="28"/>
-          <w:szCs w:val="28"/>
-        </w:rPr>
-      </w:pPr>
-    </w:p>
-    <w:p>
-      <w:pPr>
-        <w:rPr>
-          <w:rFonts w:asciiTheme="majorHAnsi" w:hAnsiTheme="majorHAnsi" w:cs="Arial"/>
-          <w:sz w:val="28"/>
-          <w:szCs w:val="28"/>
-        </w:rPr>
-      </w:pPr>
-      <w:r>
-        <w:rPr>
-          <w:rFonts w:asciiTheme="majorHAnsi" w:hAnsiTheme="majorHAnsi" w:cs="Arial"/>
-          <w:sz w:val="28"/>
-          <w:szCs w:val="28"/>
-        </w:rPr>
-        <w:t xml:space="preserve">When it comes to deployment main concern is about security. </w:t>
-      </w:r>
-      <w:proofErr w:type="gramStart"/>
-      <w:r>
-        <w:rPr>
-          <w:rFonts w:asciiTheme="majorHAnsi" w:hAnsiTheme="majorHAnsi" w:cs="Arial"/>
-          <w:sz w:val="28"/>
-          <w:szCs w:val="28"/>
-        </w:rPr>
-        <w:t>How to secure our blockchain and validator node, how we can avoid less effect on node.</w:t>
-      </w:r>
-      <w:proofErr w:type="gramEnd"/>
-      <w:r>
-        <w:rPr>
-          <w:rFonts w:asciiTheme="majorHAnsi" w:hAnsiTheme="majorHAnsi" w:cs="Arial"/>
-          <w:sz w:val="28"/>
-          <w:szCs w:val="28"/>
-        </w:rPr>
-        <w:t xml:space="preserve"> So we deployed our block-chain in form of public-sentry architecture with help of kuberenetes.</w:t>
+    </w:p>
+    <w:p>
+      <w:pPr>
+        <w:rPr>
+          <w:rFonts w:asciiTheme="majorHAnsi" w:hAnsiTheme="majorHAnsi" w:cs="Arial"/>
+          <w:sz w:val="28"/>
+          <w:szCs w:val="28"/>
+        </w:rPr>
+      </w:pPr>
+      <w:r>
+        <w:rPr>
+          <w:rFonts w:asciiTheme="majorHAnsi" w:hAnsiTheme="majorHAnsi" w:cs="Arial"/>
+          <w:sz w:val="28"/>
+          <w:szCs w:val="28"/>
+        </w:rPr>
+        <w:lastRenderedPageBreak/>
+        <w:t>We found one of the solut</w:t>
+      </w:r>
+      <w:r>
+        <w:rPr>
+          <w:rFonts w:asciiTheme="majorHAnsi" w:hAnsiTheme="majorHAnsi" w:cs="Arial"/>
+          <w:sz w:val="28"/>
+          <w:szCs w:val="28"/>
+        </w:rPr>
+        <w:t>ions to deploying blockchain was</w:t>
+      </w:r>
+      <w:r>
+        <w:rPr>
+          <w:rFonts w:asciiTheme="majorHAnsi" w:hAnsiTheme="majorHAnsi" w:cs="Arial"/>
+          <w:sz w:val="28"/>
+          <w:szCs w:val="28"/>
+        </w:rPr>
+        <w:t xml:space="preserve"> sentry node architecture.</w:t>
       </w:r>
     </w:p>
     <w:p>
@@ -203,23 +569,33 @@
     <w:p>
       <w:pPr>
         <w:rPr>
-          <w:sz w:val="28"/>
-          <w:szCs w:val="28"/>
-        </w:rPr>
-      </w:pPr>
-      <w:r>
-        <w:rPr>
+          <w:rFonts w:asciiTheme="majorHAnsi" w:hAnsiTheme="majorHAnsi" w:cs="Arial"/>
+          <w:sz w:val="28"/>
+          <w:szCs w:val="28"/>
+        </w:rPr>
+      </w:pPr>
+    </w:p>
+    <w:p>
+      <w:pPr>
+        <w:rPr>
+          <w:rFonts w:asciiTheme="majorHAnsi" w:hAnsiTheme="majorHAnsi" w:cs="Arial"/>
+          <w:sz w:val="28"/>
+          <w:szCs w:val="28"/>
+        </w:rPr>
+      </w:pPr>
+      <w:r>
+        <w:rPr>
+          <w:rFonts w:asciiTheme="majorHAnsi" w:hAnsiTheme="majorHAnsi" w:cs="Arial"/>
           <w:noProof/>
           <w:sz w:val="28"/>
           <w:szCs w:val="28"/>
           <w:lang w:val="en-US"/>
         </w:rPr>
-        <w:lastRenderedPageBreak/>
         <w:drawing>
-          <wp:inline distT="0" distB="0" distL="0" distR="0" wp14:anchorId="24954C2D" wp14:editId="06D8334D">
-            <wp:extent cx="5713095" cy="5777995"/>
-            <wp:effectExtent l="0" t="0" r="1905" b="0"/>
-            <wp:docPr id="1" name="Picture 1" descr="Macintosh HD:Users:nagaraj:Downloads:sentry-node.png"/>
+          <wp:inline distT="0" distB="0" distL="0" distR="0" wp14:anchorId="2DF2A855" wp14:editId="2E30CE12">
+            <wp:extent cx="5270500" cy="4000500"/>
+            <wp:effectExtent l="0" t="0" r="12700" b="12700"/>
+            <wp:docPr id="3" name="Picture 2" descr="Macintosh HD:Users:nagaraj:Downloads:sentry-node (1).jpg"/>
             <wp:cNvGraphicFramePr>
               <a:graphicFrameLocks xmlns:a="http://schemas.openxmlformats.org/drawingml/2006/main" noChangeAspect="1"/>
             </wp:cNvGraphicFramePr>
@@ -227,13 +603,13 @@
               <a:graphicData uri="http://schemas.openxmlformats.org/drawingml/2006/picture">
                 <pic:pic xmlns:pic="http://schemas.openxmlformats.org/drawingml/2006/picture">
                   <pic:nvPicPr>
-                    <pic:cNvPr id="0" name="Picture 1" descr="Macintosh HD:Users:nagaraj:Downloads:sentry-node.png"/>
+                    <pic:cNvPr id="0" name="Picture 2" descr="Macintosh HD:Users:nagaraj:Downloads:sentry-node (1).jpg"/>
                     <pic:cNvPicPr>
                       <a:picLocks noChangeAspect="1" noChangeArrowheads="1"/>
                     </pic:cNvPicPr>
                   </pic:nvPicPr>
                   <pic:blipFill>
-                    <a:blip r:embed="rId5">
+                    <a:blip r:embed="rId7">
                       <a:extLst>
                         <a:ext uri="{28A0092B-C50C-407E-A947-70E740481C1C}">
                           <a14:useLocalDpi xmlns:a14="http://schemas.microsoft.com/office/drawing/2010/main" val="0"/>
@@ -248,7 +624,7 @@
                   <pic:spPr bwMode="auto">
                     <a:xfrm>
                       <a:off x="0" y="0"/>
-                      <a:ext cx="5715949" cy="5780881"/>
+                      <a:ext cx="5270500" cy="4000500"/>
                     </a:xfrm>
                     <a:prstGeom prst="rect">
                       <a:avLst/>
@@ -264,55 +640,222 @@
           </wp:inline>
         </w:drawing>
       </w:r>
-      <w:r>
-        <w:rPr>
+    </w:p>
+    <w:p>
+      <w:pPr>
+        <w:rPr>
+          <w:rFonts w:asciiTheme="majorHAnsi" w:hAnsiTheme="majorHAnsi" w:cs="Arial"/>
+          <w:sz w:val="28"/>
+          <w:szCs w:val="28"/>
+        </w:rPr>
+      </w:pPr>
+    </w:p>
+    <w:p>
+      <w:pPr>
+        <w:rPr>
+          <w:rFonts w:asciiTheme="majorHAnsi" w:hAnsiTheme="majorHAnsi" w:cs="Arial"/>
+          <w:sz w:val="28"/>
+          <w:szCs w:val="28"/>
+        </w:rPr>
+      </w:pPr>
+    </w:p>
+    <w:p>
+      <w:pPr>
+        <w:rPr>
+          <w:rFonts w:asciiTheme="majorHAnsi" w:hAnsiTheme="majorHAnsi"/>
+          <w:sz w:val="28"/>
+          <w:szCs w:val="28"/>
+        </w:rPr>
+      </w:pPr>
+      <w:r>
+        <w:rPr>
+          <w:rFonts w:asciiTheme="majorHAnsi" w:hAnsiTheme="majorHAnsi"/>
+          <w:sz w:val="28"/>
+          <w:szCs w:val="28"/>
+        </w:rPr>
+        <w:t>What is Sentry Node Architecture?</w:t>
+      </w:r>
+    </w:p>
+    <w:p>
+      <w:pPr>
+        <w:rPr>
+          <w:rFonts w:asciiTheme="majorHAnsi" w:hAnsiTheme="majorHAnsi"/>
+          <w:sz w:val="28"/>
+          <w:szCs w:val="28"/>
+        </w:rPr>
+      </w:pPr>
+    </w:p>
+    <w:p>
+      <w:pPr>
+        <w:rPr>
+          <w:rFonts w:asciiTheme="majorHAnsi" w:hAnsiTheme="majorHAnsi"/>
+          <w:sz w:val="28"/>
+          <w:szCs w:val="28"/>
+        </w:rPr>
+      </w:pPr>
+      <w:r>
+        <w:rPr>
+          <w:rFonts w:asciiTheme="majorHAnsi" w:hAnsiTheme="majorHAnsi"/>
+          <w:sz w:val="28"/>
+          <w:szCs w:val="28"/>
+        </w:rPr>
+        <w:t>Sentry nodes are Full Nodes, so nodes that store the whole blockchain. Sentry Nodes are used to isolate your validator from the public. Your validator node only establishes private connections to your sentry nodes and they connect to the rest of the network.</w:t>
+      </w:r>
+    </w:p>
+    <w:p>
+      <w:pPr>
+        <w:rPr>
+          <w:rFonts w:asciiTheme="majorHAnsi" w:hAnsiTheme="majorHAnsi"/>
+          <w:sz w:val="28"/>
+          <w:szCs w:val="28"/>
+        </w:rPr>
+      </w:pPr>
+      <w:r>
+        <w:rPr>
+          <w:rFonts w:asciiTheme="majorHAnsi" w:hAnsiTheme="majorHAnsi"/>
+          <w:sz w:val="28"/>
+          <w:szCs w:val="28"/>
+        </w:rPr>
+        <w:t>By doing this, Sentry Nodes protect your validator from being attacked. One of the most common attack vectors is DDOS. Sentry Nodes can mitigate those attacks. This is especially important since a DDOS attack will prevent a validator node from communicating with the rest of the network. This leads to downtime and slashing. Therefore, it is a must-have for validators to secure their setup with sentry nodes. For more info </w:t>
+      </w:r>
+      <w:r>
+        <w:rPr>
+          <w:rFonts w:asciiTheme="majorHAnsi" w:hAnsiTheme="majorHAnsi"/>
+          <w:sz w:val="28"/>
+          <w:szCs w:val="28"/>
+        </w:rPr>
+        <w:fldChar w:fldCharType="begin"/>
+      </w:r>
+      <w:r>
+        <w:rPr>
+          <w:rFonts w:asciiTheme="majorHAnsi" w:hAnsiTheme="majorHAnsi"/>
+          <w:sz w:val="28"/>
+          <w:szCs w:val="28"/>
+        </w:rPr>
+        <w:instrText xml:space="preserve"> HYPERLINK "https://forum.cosmos.network/t/sentry-node-architecture-overview/454" \t "_blank" </w:instrText>
+      </w:r>
+      <w:r>
+        <w:rPr>
+          <w:rFonts w:asciiTheme="majorHAnsi" w:hAnsiTheme="majorHAnsi"/>
+          <w:sz w:val="28"/>
+          <w:szCs w:val="28"/>
+        </w:rPr>
+      </w:r>
+      <w:r>
+        <w:rPr>
+          <w:rFonts w:asciiTheme="majorHAnsi" w:hAnsiTheme="majorHAnsi"/>
+          <w:sz w:val="28"/>
+          <w:szCs w:val="28"/>
+        </w:rPr>
+        <w:fldChar w:fldCharType="separate"/>
+      </w:r>
+      <w:r>
+        <w:rPr>
+          <w:rStyle w:val="Hyperlink"/>
+          <w:rFonts w:asciiTheme="majorHAnsi" w:hAnsiTheme="majorHAnsi"/>
+          <w:sz w:val="28"/>
+          <w:szCs w:val="28"/>
+        </w:rPr>
+        <w:t>Sentry-node-architecture-overview</w:t>
+      </w:r>
+      <w:r>
+        <w:rPr>
+          <w:rFonts w:asciiTheme="majorHAnsi" w:hAnsiTheme="majorHAnsi"/>
+          <w:sz w:val="28"/>
+          <w:szCs w:val="28"/>
+        </w:rPr>
+        <w:fldChar w:fldCharType="end"/>
+      </w:r>
+    </w:p>
+    <w:p>
+      <w:pPr>
+        <w:rPr>
+          <w:rFonts w:asciiTheme="majorHAnsi" w:hAnsiTheme="majorHAnsi"/>
+          <w:sz w:val="28"/>
+          <w:szCs w:val="28"/>
+        </w:rPr>
+      </w:pPr>
+    </w:p>
+    <w:p>
+      <w:pPr>
+        <w:rPr>
+          <w:rFonts w:asciiTheme="majorHAnsi" w:hAnsiTheme="majorHAnsi"/>
+          <w:bCs/>
+          <w:sz w:val="28"/>
+          <w:szCs w:val="28"/>
+        </w:rPr>
+      </w:pPr>
+      <w:r>
+        <w:rPr>
+          <w:rFonts w:asciiTheme="majorHAnsi" w:hAnsiTheme="majorHAnsi"/>
+          <w:sz w:val="28"/>
+          <w:szCs w:val="28"/>
+        </w:rPr>
+        <w:t>Assuming by now your familiar with sentry node de</w:t>
+      </w:r>
+      <w:r>
+        <w:rPr>
+          <w:rFonts w:asciiTheme="majorHAnsi" w:hAnsiTheme="majorHAnsi"/>
+          <w:sz w:val="28"/>
+          <w:szCs w:val="28"/>
+        </w:rPr>
+        <w:t>sign lets move</w:t>
+      </w:r>
+      <w:r>
+        <w:rPr>
+          <w:rFonts w:asciiTheme="majorHAnsi" w:hAnsiTheme="majorHAnsi"/>
+          <w:sz w:val="28"/>
+          <w:szCs w:val="28"/>
+        </w:rPr>
+        <w:t xml:space="preserve"> to our deployment process. We </w:t>
+      </w:r>
+      <w:r>
+        <w:rPr>
+          <w:rFonts w:asciiTheme="majorHAnsi" w:hAnsiTheme="majorHAnsi"/>
+          <w:sz w:val="28"/>
+          <w:szCs w:val="28"/>
+        </w:rPr>
+        <w:t>use</w:t>
+      </w:r>
+      <w:r>
+        <w:rPr>
+          <w:rFonts w:asciiTheme="majorHAnsi" w:hAnsiTheme="majorHAnsi"/>
           <w:sz w:val="28"/>
           <w:szCs w:val="28"/>
         </w:rPr>
         <w:t xml:space="preserve"> </w:t>
       </w:r>
-    </w:p>
-    <w:p>
-      <w:pPr>
-        <w:rPr>
-          <w:sz w:val="28"/>
-          <w:szCs w:val="28"/>
-        </w:rPr>
-      </w:pPr>
-    </w:p>
-    <w:p>
-      <w:pPr>
-        <w:rPr>
-          <w:rFonts w:asciiTheme="majorHAnsi" w:hAnsiTheme="majorHAnsi"/>
-          <w:sz w:val="28"/>
-          <w:szCs w:val="28"/>
-        </w:rPr>
-      </w:pPr>
-    </w:p>
-    <w:p>
-      <w:pPr>
-        <w:rPr>
-          <w:rFonts w:asciiTheme="majorHAnsi" w:hAnsiTheme="majorHAnsi"/>
-          <w:sz w:val="28"/>
-          <w:szCs w:val="28"/>
-        </w:rPr>
-      </w:pPr>
-    </w:p>
-    <w:p>
-      <w:pPr>
-        <w:rPr>
-          <w:rFonts w:asciiTheme="majorHAnsi" w:hAnsiTheme="majorHAnsi"/>
-          <w:sz w:val="28"/>
-          <w:szCs w:val="28"/>
-        </w:rPr>
-      </w:pPr>
-      <w:r>
-        <w:rPr>
-          <w:rFonts w:asciiTheme="majorHAnsi" w:hAnsiTheme="majorHAnsi"/>
-          <w:sz w:val="28"/>
-          <w:szCs w:val="28"/>
-        </w:rPr>
-        <w:t xml:space="preserve">We are using the Ali cloud servers for our deployment; you can get more information here. We have created two public node, </w:t>
+      <w:r>
+        <w:rPr>
+          <w:rFonts w:asciiTheme="majorHAnsi" w:hAnsiTheme="majorHAnsi"/>
+          <w:sz w:val="28"/>
+          <w:szCs w:val="28"/>
+        </w:rPr>
+        <w:t xml:space="preserve">kubernetes to create </w:t>
+      </w:r>
+      <w:r>
+        <w:rPr>
+          <w:rFonts w:asciiTheme="majorHAnsi" w:hAnsiTheme="majorHAnsi"/>
+          <w:sz w:val="28"/>
+          <w:szCs w:val="28"/>
+        </w:rPr>
+        <w:t>our</w:t>
+      </w:r>
+      <w:r>
+        <w:rPr>
+          <w:rFonts w:asciiTheme="majorHAnsi" w:hAnsiTheme="majorHAnsi"/>
+          <w:sz w:val="28"/>
+          <w:szCs w:val="28"/>
+        </w:rPr>
+        <w:t xml:space="preserve"> blockchain containerized i</w:t>
+      </w:r>
+      <w:r>
+        <w:rPr>
+          <w:rFonts w:asciiTheme="majorHAnsi" w:hAnsiTheme="majorHAnsi"/>
+          <w:sz w:val="28"/>
+          <w:szCs w:val="28"/>
+        </w:rPr>
+        <w:t>nstance</w:t>
       </w:r>
       <w:proofErr w:type="gramStart"/>
       <w:r>
@@ -321,7 +864,23 @@
           <w:sz w:val="28"/>
           <w:szCs w:val="28"/>
         </w:rPr>
-        <w:t>its is</w:t>
+        <w:t>,</w:t>
+      </w:r>
+      <w:r>
+        <w:rPr>
+          <w:rFonts w:asciiTheme="majorHAnsi" w:hAnsiTheme="majorHAnsi"/>
+          <w:sz w:val="28"/>
+          <w:szCs w:val="28"/>
+        </w:rPr>
+        <w:t>W</w:t>
+      </w:r>
+      <w:r>
+        <w:rPr>
+          <w:rFonts w:asciiTheme="majorHAnsi" w:hAnsiTheme="majorHAnsi"/>
+          <w:sz w:val="28"/>
+          <w:szCs w:val="28"/>
+        </w:rPr>
+        <w:t>e</w:t>
       </w:r>
       <w:proofErr w:type="gramEnd"/>
       <w:r>
@@ -330,103 +889,258 @@
           <w:sz w:val="28"/>
           <w:szCs w:val="28"/>
         </w:rPr>
-        <w:t xml:space="preserve"> full node, which acts a first firewall to secure our blockchain. Through the public node all the transaction from client-end pass to the ingress, Ingress, which acts, has load balancer, its part of kubernetes. </w:t>
-      </w:r>
-      <w:proofErr w:type="gramStart"/>
-      <w:r>
-        <w:rPr>
-          <w:rFonts w:asciiTheme="majorHAnsi" w:hAnsiTheme="majorHAnsi"/>
-          <w:sz w:val="28"/>
-          <w:szCs w:val="28"/>
-        </w:rPr>
-        <w:t>This article doesn't not explain about setting-up kubernetes there are many articles out there, which gives more information.</w:t>
-      </w:r>
-      <w:proofErr w:type="gramEnd"/>
-    </w:p>
-    <w:p>
-      <w:pPr>
-        <w:rPr>
-          <w:sz w:val="28"/>
-          <w:szCs w:val="28"/>
-        </w:rPr>
-      </w:pPr>
-    </w:p>
-    <w:p>
-      <w:pPr>
-        <w:rPr>
-          <w:sz w:val="28"/>
-          <w:szCs w:val="28"/>
-        </w:rPr>
-      </w:pPr>
+        <w:t xml:space="preserve"> follow </w:t>
+      </w:r>
+      <w:r>
+        <w:rPr>
+          <w:rFonts w:asciiTheme="majorHAnsi" w:hAnsiTheme="majorHAnsi"/>
+          <w:bCs/>
+          <w:sz w:val="28"/>
+          <w:szCs w:val="28"/>
+        </w:rPr>
+        <w:t>Container deployment era through</w:t>
+      </w:r>
+      <w:r>
+        <w:rPr>
+          <w:rFonts w:asciiTheme="majorHAnsi" w:hAnsiTheme="majorHAnsi"/>
+          <w:bCs/>
+          <w:sz w:val="28"/>
+          <w:szCs w:val="28"/>
+        </w:rPr>
+        <w:t xml:space="preserve"> which we c</w:t>
+      </w:r>
+      <w:r>
+        <w:rPr>
+          <w:rFonts w:asciiTheme="majorHAnsi" w:hAnsiTheme="majorHAnsi"/>
+          <w:bCs/>
+          <w:sz w:val="28"/>
+          <w:szCs w:val="28"/>
+        </w:rPr>
+        <w:t>ontrol the incoming traffic .</w:t>
+      </w:r>
+    </w:p>
+    <w:p>
+      <w:pPr>
+        <w:rPr>
+          <w:rFonts w:asciiTheme="majorHAnsi" w:hAnsiTheme="majorHAnsi"/>
+          <w:sz w:val="28"/>
+          <w:szCs w:val="28"/>
+        </w:rPr>
+      </w:pPr>
+    </w:p>
+    <w:p>
+      <w:pPr>
+        <w:rPr>
+          <w:sz w:val="28"/>
+          <w:szCs w:val="28"/>
+        </w:rPr>
+      </w:pPr>
+      <w:r>
+        <w:rPr>
+          <w:sz w:val="28"/>
+          <w:szCs w:val="28"/>
+        </w:rPr>
+        <w:t xml:space="preserve">Assuming by now you're familiar with sentry node design lets move to our deployment process. We use Kubernetes to create our </w:t>
+      </w:r>
+      <w:r>
+        <w:rPr>
+          <w:sz w:val="28"/>
+          <w:szCs w:val="28"/>
+        </w:rPr>
+        <w:t>blockchain-containerized</w:t>
+      </w:r>
+      <w:r>
+        <w:rPr>
+          <w:sz w:val="28"/>
+          <w:szCs w:val="28"/>
+        </w:rPr>
+        <w:t xml:space="preserve"> </w:t>
+      </w:r>
+      <w:r>
+        <w:rPr>
+          <w:sz w:val="28"/>
+          <w:szCs w:val="28"/>
+        </w:rPr>
+        <w:t>instance;</w:t>
+      </w:r>
+      <w:r>
+        <w:rPr>
+          <w:sz w:val="28"/>
+          <w:szCs w:val="28"/>
+        </w:rPr>
+        <w:t xml:space="preserve"> we follow the Container deployment era through which we control the incoming traffic.</w:t>
+      </w:r>
+    </w:p>
+    <w:p>
+      <w:pPr>
+        <w:rPr>
+          <w:sz w:val="28"/>
+          <w:szCs w:val="28"/>
+        </w:rPr>
+      </w:pPr>
+    </w:p>
+    <w:p>
+      <w:pPr>
+        <w:rPr>
+          <w:sz w:val="28"/>
+          <w:szCs w:val="28"/>
+        </w:rPr>
+      </w:pPr>
+      <w:r>
+        <w:rPr>
+          <w:sz w:val="28"/>
+          <w:szCs w:val="28"/>
+        </w:rPr>
+        <w:t>Kubernetes is a portable, extensible, open-source platform for managing containerized workloads and services that fa</w:t>
+      </w:r>
       <w:bookmarkStart w:id="0" w:name="_GoBack"/>
       <w:bookmarkEnd w:id="0"/>
-    </w:p>
-    <w:p>
-      <w:pPr>
-        <w:rPr>
-          <w:rFonts w:asciiTheme="majorHAnsi" w:hAnsiTheme="majorHAnsi"/>
-          <w:sz w:val="28"/>
-          <w:szCs w:val="28"/>
-        </w:rPr>
-      </w:pPr>
-      <w:r>
-        <w:rPr>
-          <w:rFonts w:asciiTheme="majorHAnsi" w:hAnsiTheme="majorHAnsi"/>
-          <w:sz w:val="28"/>
-          <w:szCs w:val="28"/>
-        </w:rPr>
-        <w:t>We have pods. Inside pods, which create the container, where instance of maxonrow blockchain will be running and</w:t>
-      </w:r>
-      <w:r>
+      <w:r>
+        <w:rPr>
+          <w:sz w:val="28"/>
+          <w:szCs w:val="28"/>
+        </w:rPr>
+        <w:t xml:space="preserve">cilitates both declarative configuration and automation. It has a large, rapidly growing ecosystem. Kubernetes services, support, and tools are widely available </w:t>
+      </w:r>
+      <w:r>
+        <w:rPr>
+          <w:sz w:val="28"/>
+          <w:szCs w:val="28"/>
+        </w:rPr>
+        <w:t>read</w:t>
+      </w:r>
+      <w:r>
+        <w:rPr>
+          <w:sz w:val="28"/>
+          <w:szCs w:val="28"/>
+        </w:rPr>
+        <w:t xml:space="preserve"> </w:t>
+      </w:r>
+      <w:r>
+        <w:rPr>
+          <w:sz w:val="28"/>
+          <w:szCs w:val="28"/>
+        </w:rPr>
+        <w:t xml:space="preserve">more </w:t>
+      </w:r>
+      <w:r>
+        <w:rPr>
+          <w:sz w:val="28"/>
+          <w:szCs w:val="28"/>
+        </w:rPr>
+        <w:fldChar w:fldCharType="begin"/>
+      </w:r>
+      <w:r>
+        <w:rPr>
+          <w:sz w:val="28"/>
+          <w:szCs w:val="28"/>
+        </w:rPr>
+        <w:instrText xml:space="preserve"> HYPERLINK "https://kubernetes.io/docs/concepts/overview/what-is-kubernetes/" \t "_blank" </w:instrText>
+      </w:r>
+      <w:r>
+        <w:rPr>
+          <w:sz w:val="28"/>
+          <w:szCs w:val="28"/>
+        </w:rPr>
+      </w:r>
+      <w:r>
+        <w:rPr>
+          <w:sz w:val="28"/>
+          <w:szCs w:val="28"/>
+        </w:rPr>
+        <w:fldChar w:fldCharType="separate"/>
+      </w:r>
+      <w:r>
+        <w:rPr>
+          <w:rStyle w:val="Hyperlink"/>
+          <w:sz w:val="28"/>
+          <w:szCs w:val="28"/>
+        </w:rPr>
+        <w:t>Kubernetes</w:t>
+      </w:r>
+      <w:r>
+        <w:rPr>
+          <w:sz w:val="28"/>
+          <w:szCs w:val="28"/>
+        </w:rPr>
+        <w:fldChar w:fldCharType="end"/>
+      </w:r>
+    </w:p>
+    <w:p>
+      <w:pPr>
+        <w:rPr>
+          <w:sz w:val="28"/>
+          <w:szCs w:val="28"/>
+        </w:rPr>
+      </w:pPr>
+    </w:p>
+    <w:p>
+      <w:pPr>
+        <w:rPr>
+          <w:rFonts w:asciiTheme="majorHAnsi" w:hAnsiTheme="majorHAnsi"/>
+          <w:sz w:val="28"/>
+          <w:szCs w:val="28"/>
+        </w:rPr>
+      </w:pPr>
+      <w:r>
+        <w:rPr>
+          <w:rFonts w:asciiTheme="majorHAnsi" w:hAnsiTheme="majorHAnsi"/>
+          <w:sz w:val="28"/>
+          <w:szCs w:val="28"/>
+        </w:rPr>
+        <w:t>We use pods. A Pod is a group of one or more containers (such as Docker containers), with shared storage/network, and a specification for how to run the containers. Inside pods, which create the container, where an instance of maxonrow blockchain will be running and its full node.</w:t>
+      </w:r>
+    </w:p>
+    <w:p>
+      <w:pPr>
+        <w:rPr>
+          <w:rFonts w:asciiTheme="majorHAnsi" w:hAnsiTheme="majorHAnsi"/>
+          <w:sz w:val="28"/>
+          <w:szCs w:val="28"/>
+        </w:rPr>
+      </w:pPr>
+    </w:p>
+    <w:p>
+      <w:pPr>
+        <w:rPr>
+          <w:rFonts w:asciiTheme="majorHAnsi" w:hAnsiTheme="majorHAnsi"/>
+          <w:sz w:val="28"/>
+          <w:szCs w:val="28"/>
+        </w:rPr>
+      </w:pPr>
+      <w:r>
+        <w:rPr>
+          <w:rFonts w:asciiTheme="majorHAnsi" w:hAnsiTheme="majorHAnsi"/>
+          <w:sz w:val="28"/>
+          <w:szCs w:val="28"/>
+        </w:rPr>
+        <w:t>This pods which will interact with the second layer of the firewall, which contain public sentry node. The entire public node connected and running securely. We are using POS consensus engine. As you can see that public sentry node design is more secure in comparison to the traditional way of implementation. We as a maxonrow team believe public sentry node approach will bring the extra layer of security to our blockchain by which maxonrow blockchain is running safely.</w:t>
+      </w:r>
+    </w:p>
+    <w:p>
+      <w:pPr>
+        <w:rPr>
+          <w:rFonts w:asciiTheme="majorHAnsi" w:hAnsiTheme="majorHAnsi"/>
+          <w:sz w:val="28"/>
+          <w:szCs w:val="28"/>
+        </w:rPr>
+      </w:pPr>
+      <w:r>
+        <w:rPr>
+          <w:rFonts w:asciiTheme="majorHAnsi" w:hAnsiTheme="majorHAnsi"/>
+          <w:sz w:val="28"/>
+          <w:szCs w:val="28"/>
+        </w:rPr>
+        <w:t>If you like this article please hit the clap button on the right side to support us. If you have any query related to pulic sentry node design or on maxonrow blockchain please comment blow.</w:t>
+      </w:r>
+    </w:p>
+    <w:p>
+      <w:pPr>
         <w:rPr>
           <w:sz w:val="32"/>
           <w:szCs w:val="32"/>
         </w:rPr>
-        <w:t xml:space="preserve"> </w:t>
-      </w:r>
-      <w:r>
-        <w:rPr>
-          <w:rFonts w:asciiTheme="majorHAnsi" w:hAnsiTheme="majorHAnsi"/>
-          <w:sz w:val="28"/>
-          <w:szCs w:val="28"/>
-        </w:rPr>
-        <w:t xml:space="preserve">its full node. </w:t>
-      </w:r>
-      <w:proofErr w:type="gramStart"/>
-      <w:r>
-        <w:rPr>
-          <w:rFonts w:asciiTheme="majorHAnsi" w:hAnsiTheme="majorHAnsi"/>
-          <w:sz w:val="28"/>
-          <w:szCs w:val="28"/>
-        </w:rPr>
-        <w:t>Pods, which will help to scale, the instance of blockchain based on the traffic load.</w:t>
-      </w:r>
-      <w:proofErr w:type="gramEnd"/>
-      <w:r>
-        <w:rPr>
-          <w:rFonts w:asciiTheme="majorHAnsi" w:hAnsiTheme="majorHAnsi"/>
-          <w:sz w:val="28"/>
-          <w:szCs w:val="28"/>
-        </w:rPr>
-        <w:t xml:space="preserve"> This pods which will intract with second layer of firewall, which is two public sentry nodes. Public node will communicate between the pods and the private node, with help of RPC endpoint. As you can see in the above image, four private node, which interact with either of one public node out of two and its validator node. The entire private node connected to each other and to its validator node. Whenever the transaction flow through the public node (second layer firewall) the private node receive it and hand over the transaction to its validator, then once the validators come to consensus and validate the transaction, it will be committed and states will get updated. All the node states will be updated with recent block. We are using POS consensus engine. We have use the public-sentry node approach and now maxonrow blockchain is running safely.</w:t>
-      </w:r>
-    </w:p>
-    <w:p>
-      <w:pPr>
-        <w:rPr>
-          <w:rFonts w:asciiTheme="majorHAnsi" w:hAnsiTheme="majorHAnsi"/>
-          <w:sz w:val="28"/>
-          <w:szCs w:val="28"/>
-        </w:rPr>
-      </w:pPr>
-      <w:r>
-        <w:rPr>
-          <w:rFonts w:asciiTheme="majorHAnsi" w:hAnsiTheme="majorHAnsi"/>
-          <w:sz w:val="28"/>
-          <w:szCs w:val="28"/>
-        </w:rPr>
-        <w:t>We as a maxonrow team believe, public sentry node approch will be bring the extra layer of security to our blockchain. If you like this article please hit the clap button on the right side to support us. If you have any query related to pulic sentry node design or on maxonrow blockchain please comment blow.</w:t>
-      </w:r>
+      </w:pPr>
     </w:p>
     <w:p>
       <w:pPr>
@@ -439,18 +1153,17 @@
     <w:p>
       <w:pPr>
         <w:rPr>
-          <w:sz w:val="32"/>
-          <w:szCs w:val="32"/>
-        </w:rPr>
-      </w:pPr>
-    </w:p>
-    <w:p>
-      <w:pPr>
-        <w:rPr>
-          <w:sz w:val="28"/>
-          <w:szCs w:val="28"/>
-        </w:rPr>
-      </w:pPr>
+          <w:sz w:val="28"/>
+          <w:szCs w:val="28"/>
+        </w:rPr>
+      </w:pPr>
+      <w:r>
+        <w:rPr>
+          <w:sz w:val="28"/>
+          <w:szCs w:val="28"/>
+        </w:rPr>
+        <w:t xml:space="preserve">!!!! </w:t>
+      </w:r>
       <w:r>
         <w:rPr>
           <w:sz w:val="28"/>
@@ -463,7 +1176,21 @@
           <w:sz w:val="28"/>
           <w:szCs w:val="28"/>
         </w:rPr>
-        <w:t>w channel we have more to share.</w:t>
+        <w:t>w channel we have more to share</w:t>
+      </w:r>
+      <w:r>
+        <w:rPr>
+          <w:sz w:val="28"/>
+          <w:szCs w:val="28"/>
+        </w:rPr>
+        <w:t>..</w:t>
+      </w:r>
+      <w:r>
+        <w:rPr>
+          <w:sz w:val="28"/>
+          <w:szCs w:val="28"/>
+        </w:rPr>
+        <w:t>.</w:t>
       </w:r>
     </w:p>
     <w:p>
@@ -504,7 +1231,8 @@
           <w:szCs w:val="28"/>
         </w:rPr>
       </w:pPr>
-      <w:hyperlink r:id="rId6" w:history="1">
+      <w:hyperlink r:id="rId8" w:history="1">
+        <w:proofErr w:type="gramStart"/>
         <w:r>
           <w:rPr>
             <w:rStyle w:val="Hyperlink"/>
@@ -512,7 +1240,40 @@
             <w:sz w:val="28"/>
             <w:szCs w:val="28"/>
           </w:rPr>
-          <w:t>https://www.maxonrow.com/</w:t>
+          <w:t>maxonrow</w:t>
+        </w:r>
+        <w:proofErr w:type="gramEnd"/>
+      </w:hyperlink>
+    </w:p>
+    <w:p>
+      <w:pPr>
+        <w:rPr>
+          <w:sz w:val="28"/>
+          <w:szCs w:val="28"/>
+        </w:rPr>
+      </w:pPr>
+    </w:p>
+    <w:p>
+      <w:r>
+        <w:rPr>
+          <w:sz w:val="28"/>
+          <w:szCs w:val="28"/>
+        </w:rPr>
+        <w:t>To know more about maxonrow blockchain please find the whitepaper in below given link</w:t>
+      </w:r>
+      <w:r>
+        <w:rPr>
+          <w:sz w:val="28"/>
+          <w:szCs w:val="28"/>
+        </w:rPr>
+        <w:t xml:space="preserve"> </w:t>
+      </w:r>
+      <w:hyperlink r:id="rId9" w:history="1">
+        <w:r>
+          <w:rPr>
+            <w:rStyle w:val="Hyperlink"/>
+          </w:rPr>
+          <w:t>WHITE_PAPER_MAXONROW</w:t>
         </w:r>
       </w:hyperlink>
     </w:p>
@@ -536,85 +1297,278 @@
           <w:sz w:val="28"/>
           <w:szCs w:val="28"/>
         </w:rPr>
-        <w:t>To know more about maxonrow blockchain please find the whitepaper in below given link</w:t>
-      </w:r>
-    </w:p>
-    <w:p>
-      <w:pPr>
-        <w:rPr>
-          <w:sz w:val="28"/>
-          <w:szCs w:val="28"/>
-        </w:rPr>
-      </w:pPr>
-      <w:hyperlink r:id="rId7" w:history="1">
+        <w:t xml:space="preserve">To run our </w:t>
+      </w:r>
+      <w:r>
+        <w:rPr>
+          <w:sz w:val="28"/>
+          <w:szCs w:val="28"/>
+        </w:rPr>
+        <w:t xml:space="preserve">maxonrow blockchain </w:t>
+      </w:r>
+      <w:r>
+        <w:rPr>
+          <w:sz w:val="28"/>
+          <w:szCs w:val="28"/>
+        </w:rPr>
+        <w:t xml:space="preserve">please find the below github.com link </w:t>
+      </w:r>
+      <w:hyperlink r:id="rId10" w:history="1">
         <w:r>
           <w:rPr>
             <w:rStyle w:val="Hyperlink"/>
             <w:sz w:val="28"/>
             <w:szCs w:val="28"/>
           </w:rPr>
-          <w:t>http://mxw.brboss-demo.com/wp-content/uploads/2019/06/WHITE_PAPER_MAXONROW_ENG_New.pdf</w:t>
+          <w:t>maxonrow-go</w:t>
         </w:r>
       </w:hyperlink>
-    </w:p>
-    <w:p>
-      <w:pPr>
-        <w:rPr>
-          <w:sz w:val="28"/>
-          <w:szCs w:val="28"/>
-        </w:rPr>
-      </w:pPr>
-    </w:p>
-    <w:p>
-      <w:pPr>
-        <w:rPr>
-          <w:sz w:val="28"/>
-          <w:szCs w:val="28"/>
-        </w:rPr>
-      </w:pPr>
-      <w:r>
-        <w:rPr>
-          <w:sz w:val="28"/>
-          <w:szCs w:val="28"/>
-        </w:rPr>
-        <w:t xml:space="preserve">To run our </w:t>
-      </w:r>
-      <w:r>
-        <w:rPr>
-          <w:sz w:val="28"/>
-          <w:szCs w:val="28"/>
-        </w:rPr>
-        <w:t xml:space="preserve">maxonrow blockchain </w:t>
-      </w:r>
-      <w:r>
-        <w:rPr>
-          <w:sz w:val="28"/>
-          <w:szCs w:val="28"/>
-        </w:rPr>
-        <w:t xml:space="preserve">please find the below github.com link </w:t>
-      </w:r>
-    </w:p>
-    <w:p>
-      <w:pPr>
-        <w:rPr>
+      <w:proofErr w:type="gramStart"/>
+      <w:r>
+        <w:rPr>
+          <w:rStyle w:val="Hyperlink"/>
+          <w:sz w:val="28"/>
+          <w:szCs w:val="28"/>
+        </w:rPr>
+        <w:t xml:space="preserve">   </w:t>
+      </w:r>
+      <w:r>
+        <w:rPr>
+          <w:sz w:val="28"/>
+          <w:szCs w:val="28"/>
+        </w:rPr>
+        <w:t>for</w:t>
+      </w:r>
+      <w:proofErr w:type="gramEnd"/>
+      <w:r>
+        <w:rPr>
+          <w:sz w:val="28"/>
+          <w:szCs w:val="28"/>
+        </w:rPr>
+        <w:t xml:space="preserve"> setup please go through readme document.</w:t>
+      </w:r>
+    </w:p>
+    <w:p>
+      <w:pPr>
+        <w:rPr>
+          <w:sz w:val="28"/>
+          <w:szCs w:val="28"/>
+        </w:rPr>
+      </w:pPr>
+    </w:p>
+    <w:p>
+      <w:pPr>
+        <w:rPr>
+          <w:sz w:val="28"/>
+          <w:szCs w:val="28"/>
+        </w:rPr>
+      </w:pPr>
+      <w:r>
+        <w:rPr>
+          <w:sz w:val="28"/>
+          <w:szCs w:val="28"/>
+        </w:rPr>
+        <w:t>To intracting with maxonrow</w:t>
+      </w:r>
+      <w:r>
+        <w:rPr>
+          <w:sz w:val="28"/>
+          <w:szCs w:val="28"/>
+        </w:rPr>
+        <w:t xml:space="preserve"> </w:t>
+      </w:r>
+      <w:r>
+        <w:rPr>
+          <w:sz w:val="28"/>
+          <w:szCs w:val="28"/>
+        </w:rPr>
+        <w:t>blockchain</w:t>
+      </w:r>
+      <w:r>
+        <w:rPr>
+          <w:sz w:val="28"/>
+          <w:szCs w:val="28"/>
+        </w:rPr>
+        <w:t xml:space="preserve"> we have built the tools</w:t>
+      </w:r>
+      <w:r>
+        <w:rPr>
+          <w:sz w:val="28"/>
+          <w:szCs w:val="28"/>
+        </w:rPr>
+        <w:t xml:space="preserve"> for setup please go through readme document</w:t>
+      </w:r>
+    </w:p>
+    <w:p>
+      <w:pPr>
+        <w:rPr>
+          <w:rStyle w:val="Hyperlink"/>
           <w:rFonts w:eastAsia="Times New Roman" w:cs="Times New Roman"/>
-          <w:sz w:val="28"/>
-          <w:szCs w:val="28"/>
-        </w:rPr>
-      </w:pPr>
-      <w:hyperlink r:id="rId8" w:history="1">
+        </w:rPr>
+      </w:pPr>
+      <w:hyperlink r:id="rId11" w:history="1">
         <w:r>
           <w:rPr>
             <w:rStyle w:val="Hyperlink"/>
             <w:rFonts w:eastAsia="Times New Roman" w:cs="Times New Roman"/>
+          </w:rPr>
+          <w:t>https://github.com/maxonrow/mxw-sdk-js</w:t>
+        </w:r>
+      </w:hyperlink>
+    </w:p>
+    <w:p>
+      <w:pPr>
+        <w:rPr>
+          <w:rStyle w:val="Hyperlink"/>
+          <w:rFonts w:eastAsia="Times New Roman" w:cs="Times New Roman"/>
+        </w:rPr>
+      </w:pPr>
+    </w:p>
+    <w:p>
+      <w:pPr>
+        <w:rPr>
+          <w:rStyle w:val="Hyperlink"/>
+          <w:rFonts w:eastAsia="Times New Roman" w:cs="Times New Roman"/>
+        </w:rPr>
+      </w:pPr>
+    </w:p>
+    <w:p>
+      <w:pPr>
+        <w:rPr>
+          <w:rFonts w:eastAsia="Times New Roman"/>
+          <w:sz w:val="28"/>
+          <w:szCs w:val="28"/>
+        </w:rPr>
+      </w:pPr>
+      <w:r>
+        <w:rPr>
+          <w:rFonts w:eastAsia="Times New Roman"/>
+          <w:spacing w:val="-1"/>
+          <w:sz w:val="28"/>
+          <w:szCs w:val="28"/>
+          <w:shd w:val="clear" w:color="auto" w:fill="FFFFFF"/>
+        </w:rPr>
+        <w:t xml:space="preserve">If you are still stuck on any points, take a look through my </w:t>
+      </w:r>
+      <w:hyperlink r:id="rId12" w:history="1">
+        <w:r>
+          <w:rPr>
+            <w:rStyle w:val="Hyperlink"/>
+            <w:rFonts w:eastAsia="Times New Roman"/>
             <w:sz w:val="28"/>
             <w:szCs w:val="28"/>
           </w:rPr>
-          <w:t>https://github.com/maxonrow/maxonrow-go</w:t>
+          <w:t>repository</w:t>
         </w:r>
       </w:hyperlink>
     </w:p>
-    <w:p/>
+    <w:p>
+      <w:pPr>
+        <w:rPr>
+          <w:rFonts w:eastAsia="Times New Roman"/>
+        </w:rPr>
+      </w:pPr>
+      <w:r>
+        <w:rPr>
+          <w:rFonts w:eastAsia="Times New Roman"/>
+          <w:spacing w:val="-1"/>
+          <w:sz w:val="28"/>
+          <w:szCs w:val="28"/>
+          <w:shd w:val="clear" w:color="auto" w:fill="FFFFFF"/>
+        </w:rPr>
+        <w:t> </w:t>
+      </w:r>
+      <w:proofErr w:type="gramStart"/>
+      <w:r>
+        <w:rPr>
+          <w:rFonts w:eastAsia="Times New Roman"/>
+          <w:spacing w:val="-1"/>
+          <w:sz w:val="28"/>
+          <w:szCs w:val="28"/>
+          <w:shd w:val="clear" w:color="auto" w:fill="FFFFFF"/>
+        </w:rPr>
+        <w:t>to</w:t>
+      </w:r>
+      <w:proofErr w:type="gramEnd"/>
+      <w:r>
+        <w:rPr>
+          <w:rFonts w:eastAsia="Times New Roman"/>
+          <w:spacing w:val="-1"/>
+          <w:sz w:val="28"/>
+          <w:szCs w:val="28"/>
+          <w:shd w:val="clear" w:color="auto" w:fill="FFFFFF"/>
+        </w:rPr>
+        <w:t xml:space="preserve"> see if you can find a solution there, or get in contact with me</w:t>
+      </w:r>
+      <w:r>
+        <w:rPr>
+          <w:rFonts w:eastAsia="Times New Roman"/>
+          <w:spacing w:val="-1"/>
+          <w:sz w:val="28"/>
+          <w:szCs w:val="28"/>
+          <w:shd w:val="clear" w:color="auto" w:fill="FFFFFF"/>
+        </w:rPr>
+        <w:t xml:space="preserve"> </w:t>
+      </w:r>
+      <w:hyperlink r:id="rId13" w:history="1">
+        <w:r>
+          <w:rPr>
+            <w:rStyle w:val="Hyperlink"/>
+            <w:rFonts w:eastAsia="Times New Roman"/>
+          </w:rPr>
+          <w:t>@linkedin</w:t>
+        </w:r>
+      </w:hyperlink>
+    </w:p>
+    <w:p>
+      <w:pPr>
+        <w:spacing w:line="480" w:lineRule="auto"/>
+        <w:rPr>
+          <w:rFonts w:eastAsia="Times New Roman"/>
+          <w:sz w:val="28"/>
+          <w:szCs w:val="28"/>
+        </w:rPr>
+      </w:pPr>
+    </w:p>
+    <w:p>
+      <w:pPr>
+        <w:rPr>
+          <w:rStyle w:val="Hyperlink"/>
+          <w:rFonts w:eastAsia="Times New Roman" w:cs="Times New Roman"/>
+        </w:rPr>
+      </w:pPr>
+    </w:p>
+    <w:p>
+      <w:pPr>
+        <w:rPr>
+          <w:rStyle w:val="Hyperlink"/>
+          <w:rFonts w:eastAsia="Times New Roman" w:cs="Times New Roman"/>
+        </w:rPr>
+      </w:pPr>
+    </w:p>
+    <w:p>
+      <w:pPr>
+        <w:rPr>
+          <w:rStyle w:val="Hyperlink"/>
+          <w:rFonts w:eastAsia="Times New Roman" w:cs="Times New Roman"/>
+        </w:rPr>
+      </w:pPr>
+    </w:p>
+    <w:p>
+      <w:pPr>
+        <w:rPr>
+          <w:rFonts w:eastAsia="Times New Roman" w:cs="Times New Roman"/>
+        </w:rPr>
+      </w:pPr>
+    </w:p>
+    <w:p>
+      <w:pPr>
+        <w:rPr>
+          <w:sz w:val="28"/>
+          <w:szCs w:val="28"/>
+        </w:rPr>
+      </w:pPr>
+    </w:p>
     <w:sectPr>
       <w:pgSz w:w="11900" w:h="16840"/>
       <w:pgMar w:top="1440" w:right="1800" w:bottom="1440" w:left="1800" w:header="708" w:footer="708" w:gutter="0"/>
@@ -845,6 +1799,88 @@
       <w:szCs w:val="18"/>
     </w:rPr>
   </w:style>
+  <w:style w:type="paragraph" w:styleId="NormalWeb">
+    <w:name w:val="Normal (Web)"/>
+    <w:basedOn w:val="Normal"/>
+    <w:uiPriority w:val="99"/>
+    <w:semiHidden/>
+    <w:unhideWhenUsed/>
+    <w:rsid w:val="00436F4F"/>
+    <w:rPr>
+      <w:rFonts w:ascii="Times New Roman" w:hAnsi="Times New Roman"/>
+    </w:rPr>
+  </w:style>
+  <w:style w:type="character" w:styleId="FollowedHyperlink">
+    <w:name w:val="FollowedHyperlink"/>
+    <w:basedOn w:val="DefaultParagraphFont"/>
+    <w:uiPriority w:val="99"/>
+    <w:semiHidden/>
+    <w:unhideWhenUsed/>
+    <w:rsid w:val="000C7805"/>
+    <w:rPr>
+      <w:color w:val="800080" w:themeColor="followedHyperlink"/>
+      <w:u w:val="single"/>
+    </w:rPr>
+  </w:style>
+  <w:style w:type="character" w:styleId="CommentReference">
+    <w:name w:val="annotation reference"/>
+    <w:basedOn w:val="DefaultParagraphFont"/>
+    <w:uiPriority w:val="99"/>
+    <w:semiHidden/>
+    <w:unhideWhenUsed/>
+    <w:rsid w:val="00AD1E68"/>
+    <w:rPr>
+      <w:sz w:val="18"/>
+      <w:szCs w:val="18"/>
+    </w:rPr>
+  </w:style>
+  <w:style w:type="paragraph" w:styleId="CommentText">
+    <w:name w:val="annotation text"/>
+    <w:basedOn w:val="Normal"/>
+    <w:link w:val="CommentTextChar"/>
+    <w:uiPriority w:val="99"/>
+    <w:semiHidden/>
+    <w:unhideWhenUsed/>
+    <w:rsid w:val="00AD1E68"/>
+  </w:style>
+  <w:style w:type="character" w:customStyle="1" w:styleId="CommentTextChar">
+    <w:name w:val="Comment Text Char"/>
+    <w:basedOn w:val="DefaultParagraphFont"/>
+    <w:link w:val="CommentText"/>
+    <w:uiPriority w:val="99"/>
+    <w:semiHidden/>
+    <w:rsid w:val="00AD1E68"/>
+  </w:style>
+  <w:style w:type="paragraph" w:styleId="CommentSubject">
+    <w:name w:val="annotation subject"/>
+    <w:basedOn w:val="CommentText"/>
+    <w:next w:val="CommentText"/>
+    <w:link w:val="CommentSubjectChar"/>
+    <w:uiPriority w:val="99"/>
+    <w:semiHidden/>
+    <w:unhideWhenUsed/>
+    <w:rsid w:val="00AD1E68"/>
+    <w:rPr>
+      <w:b/>
+      <w:bCs/>
+      <w:sz w:val="20"/>
+      <w:szCs w:val="20"/>
+    </w:rPr>
+  </w:style>
+  <w:style w:type="character" w:customStyle="1" w:styleId="CommentSubjectChar">
+    <w:name w:val="Comment Subject Char"/>
+    <w:basedOn w:val="CommentTextChar"/>
+    <w:link w:val="CommentSubject"/>
+    <w:uiPriority w:val="99"/>
+    <w:semiHidden/>
+    <w:rsid w:val="00AD1E68"/>
+    <w:rPr>
+      <w:b/>
+      <w:bCs/>
+      <w:sz w:val="20"/>
+      <w:szCs w:val="20"/>
+    </w:rPr>
+  </w:style>
 </w:styles>
 </file>
 
@@ -1066,6 +2102,88 @@
       <w:rFonts w:ascii="Lucida Grande" w:hAnsi="Lucida Grande"/>
       <w:sz w:val="18"/>
       <w:szCs w:val="18"/>
+    </w:rPr>
+  </w:style>
+  <w:style w:type="paragraph" w:styleId="NormalWeb">
+    <w:name w:val="Normal (Web)"/>
+    <w:basedOn w:val="Normal"/>
+    <w:uiPriority w:val="99"/>
+    <w:semiHidden/>
+    <w:unhideWhenUsed/>
+    <w:rsid w:val="00436F4F"/>
+    <w:rPr>
+      <w:rFonts w:ascii="Times New Roman" w:hAnsi="Times New Roman"/>
+    </w:rPr>
+  </w:style>
+  <w:style w:type="character" w:styleId="FollowedHyperlink">
+    <w:name w:val="FollowedHyperlink"/>
+    <w:basedOn w:val="DefaultParagraphFont"/>
+    <w:uiPriority w:val="99"/>
+    <w:semiHidden/>
+    <w:unhideWhenUsed/>
+    <w:rsid w:val="000C7805"/>
+    <w:rPr>
+      <w:color w:val="800080" w:themeColor="followedHyperlink"/>
+      <w:u w:val="single"/>
+    </w:rPr>
+  </w:style>
+  <w:style w:type="character" w:styleId="CommentReference">
+    <w:name w:val="annotation reference"/>
+    <w:basedOn w:val="DefaultParagraphFont"/>
+    <w:uiPriority w:val="99"/>
+    <w:semiHidden/>
+    <w:unhideWhenUsed/>
+    <w:rsid w:val="00AD1E68"/>
+    <w:rPr>
+      <w:sz w:val="18"/>
+      <w:szCs w:val="18"/>
+    </w:rPr>
+  </w:style>
+  <w:style w:type="paragraph" w:styleId="CommentText">
+    <w:name w:val="annotation text"/>
+    <w:basedOn w:val="Normal"/>
+    <w:link w:val="CommentTextChar"/>
+    <w:uiPriority w:val="99"/>
+    <w:semiHidden/>
+    <w:unhideWhenUsed/>
+    <w:rsid w:val="00AD1E68"/>
+  </w:style>
+  <w:style w:type="character" w:customStyle="1" w:styleId="CommentTextChar">
+    <w:name w:val="Comment Text Char"/>
+    <w:basedOn w:val="DefaultParagraphFont"/>
+    <w:link w:val="CommentText"/>
+    <w:uiPriority w:val="99"/>
+    <w:semiHidden/>
+    <w:rsid w:val="00AD1E68"/>
+  </w:style>
+  <w:style w:type="paragraph" w:styleId="CommentSubject">
+    <w:name w:val="annotation subject"/>
+    <w:basedOn w:val="CommentText"/>
+    <w:next w:val="CommentText"/>
+    <w:link w:val="CommentSubjectChar"/>
+    <w:uiPriority w:val="99"/>
+    <w:semiHidden/>
+    <w:unhideWhenUsed/>
+    <w:rsid w:val="00AD1E68"/>
+    <w:rPr>
+      <w:b/>
+      <w:bCs/>
+      <w:sz w:val="20"/>
+      <w:szCs w:val="20"/>
+    </w:rPr>
+  </w:style>
+  <w:style w:type="character" w:customStyle="1" w:styleId="CommentSubjectChar">
+    <w:name w:val="Comment Subject Char"/>
+    <w:basedOn w:val="CommentTextChar"/>
+    <w:link w:val="CommentSubject"/>
+    <w:uiPriority w:val="99"/>
+    <w:semiHidden/>
+    <w:rsid w:val="00AD1E68"/>
+    <w:rPr>
+      <w:b/>
+      <w:bCs/>
+      <w:sz w:val="20"/>
+      <w:szCs w:val="20"/>
     </w:rPr>
   </w:style>
 </w:styles>
@@ -1389,4 +2507,16 @@
   </a:objectDefaults>
   <a:extraClrSchemeLst/>
 </a:theme>
+</file>
+
+<file path=customXml/item1.xml><?xml version="1.0" encoding="utf-8"?>
+<b:Sources xmlns:b="http://schemas.openxmlformats.org/officeDocument/2006/bibliography" xmlns="http://schemas.openxmlformats.org/officeDocument/2006/bibliography" SelectedStyle="/TURABIAN.XSL" StyleName="Turabian"/>
+</file>
+
+<file path=customXml/itemProps1.xml><?xml version="1.0" encoding="utf-8"?>
+<ds:datastoreItem xmlns:ds="http://schemas.openxmlformats.org/officeDocument/2006/customXml" ds:itemID="{E3404CB9-7B8C-D84C-ADA6-943644C8234E}">
+  <ds:schemaRefs>
+    <ds:schemaRef ds:uri="http://schemas.openxmlformats.org/officeDocument/2006/bibliography"/>
+  </ds:schemaRefs>
+</ds:datastoreItem>
 </file>
</xml_diff>